<commit_message>
decide to reason for application
</commit_message>
<xml_diff>
--- a/taiyo-清川秋夫育英奨学財団/mainscript.docx
+++ b/taiyo-清川秋夫育英奨学財団/mainscript.docx
@@ -38,30 +38,6 @@
         <w:rPr>
           <w:rFonts w:hint="eastAsia"/>
         </w:rPr>
-        <w:t>年間制御技術を学びました。制御技術は電気電子工学や情報工学などを融合させた総合的な分野で、第一次産業の発展にも応用できます。進学先の大学では、制御技術と農業の融合についてより深く知識を身に着けたいと考えています。そして鹿児島に帰り、大学で学んだ制御技術を応用して、鹿児島の第一次産業を発展させていきたいです。</w:t>
-      </w:r>
-    </w:p>
-    <w:p/>
-    <w:p>
-      <w:pPr>
-        <w:ind w:firstLineChars="100" w:firstLine="210"/>
-      </w:pPr>
-      <w:r>
-        <w:rPr>
-          <w:rFonts w:hint="eastAsia"/>
-        </w:rPr>
-        <w:t>私が貴奨学金に応募した理由は鹿児島の農業をさらに活性化させたいからです。私は鹿児島工業高等専門学校で</w:t>
-      </w:r>
-      <w:r>
-        <w:rPr>
-          <w:rFonts w:hint="eastAsia"/>
-        </w:rPr>
-        <w:t>5</w:t>
-      </w:r>
-      <w:r>
-        <w:rPr>
-          <w:rFonts w:hint="eastAsia"/>
-        </w:rPr>
         <w:t>年間制御技術を学びました。制御技術は電気電子工学や情報工学などを融合させた総合的な分野です。進学</w:t>
       </w:r>
       <w:r>
@@ -74,13 +50,7 @@
         <w:rPr>
           <w:rFonts w:hint="eastAsia"/>
         </w:rPr>
-        <w:t>たいと考えています。</w:t>
-      </w:r>
-      <w:r>
-        <w:rPr>
-          <w:rFonts w:hint="eastAsia"/>
-        </w:rPr>
-        <w:t>これは比較的新しい分野で日本の農業をより</w:t>
+        <w:t>たいと考えています。これは比較的新しい分野で日本の農業をより</w:t>
       </w:r>
       <w:r>
         <w:rPr>
@@ -92,24 +62,17 @@
         <w:rPr>
           <w:rFonts w:hint="eastAsia"/>
         </w:rPr>
-        <w:t>。</w:t>
-      </w:r>
-      <w:r>
-        <w:rPr>
-          <w:rFonts w:hint="eastAsia"/>
-        </w:rPr>
-        <w:t>そして鹿児島に帰り、大学で学んだ制御技術を応用して、鹿児島の第一次産業を発展させていきたいです。</w:t>
-      </w:r>
-    </w:p>
-    <w:p>
-      <w:pPr>
-        <w:rPr>
-          <w:rFonts w:hint="eastAsia"/>
-        </w:rPr>
-      </w:pPr>
-    </w:p>
-    <w:p/>
-    <w:p/>
+        <w:t>。そして鹿児島に帰り、大学で学んだ制御技術を応用して、鹿児島の第一次産業を発展させていきたいです。</w:t>
+      </w:r>
+    </w:p>
+    <w:p>
+      <w:pPr>
+        <w:ind w:firstLineChars="100" w:firstLine="210"/>
+        <w:rPr>
+          <w:rFonts w:hint="eastAsia"/>
+        </w:rPr>
+      </w:pPr>
+    </w:p>
     <w:p>
       <w:pPr>
         <w:rPr>
@@ -148,19 +111,114 @@
         <w:t>るには、授業で教えられたことを応用して自分で物を作ることが重要だと考えています。それらを実行するには専門書や実験機材の購入は必須です。そうして身に着けた技術を将来的に鹿児島へ還元していきたいと思っています。</w:t>
       </w:r>
     </w:p>
-    <w:p/>
-    <w:p/>
-    <w:p/>
-    <w:p/>
-    <w:p/>
-    <w:p/>
-    <w:p/>
-    <w:p/>
-    <w:p/>
-    <w:p/>
-    <w:p/>
-    <w:p>
-      <w:pPr>
+    <w:p>
+      <w:pPr>
+        <w:ind w:firstLineChars="100" w:firstLine="210"/>
+      </w:pPr>
+    </w:p>
+    <w:p>
+      <w:pPr>
+        <w:ind w:firstLineChars="100" w:firstLine="210"/>
+      </w:pPr>
+    </w:p>
+    <w:p>
+      <w:pPr>
+        <w:ind w:firstLineChars="100" w:firstLine="210"/>
+      </w:pPr>
+    </w:p>
+    <w:p>
+      <w:pPr>
+        <w:ind w:firstLineChars="100" w:firstLine="210"/>
+      </w:pPr>
+    </w:p>
+    <w:p>
+      <w:pPr>
+        <w:ind w:firstLineChars="100" w:firstLine="210"/>
+      </w:pPr>
+    </w:p>
+    <w:p>
+      <w:pPr>
+        <w:ind w:firstLineChars="100" w:firstLine="210"/>
+      </w:pPr>
+    </w:p>
+    <w:p>
+      <w:pPr>
+        <w:ind w:firstLineChars="100" w:firstLine="210"/>
+      </w:pPr>
+    </w:p>
+    <w:p>
+      <w:pPr>
+        <w:ind w:firstLineChars="100" w:firstLine="210"/>
+      </w:pPr>
+    </w:p>
+    <w:p>
+      <w:pPr>
+        <w:ind w:firstLineChars="100" w:firstLine="210"/>
+      </w:pPr>
+    </w:p>
+    <w:p>
+      <w:pPr>
+        <w:ind w:firstLineChars="100" w:firstLine="210"/>
+      </w:pPr>
+    </w:p>
+    <w:p>
+      <w:pPr>
+        <w:ind w:firstLineChars="100" w:firstLine="210"/>
+      </w:pPr>
+    </w:p>
+    <w:p>
+      <w:pPr>
+        <w:ind w:firstLineChars="100" w:firstLine="210"/>
+      </w:pPr>
+    </w:p>
+    <w:p>
+      <w:pPr>
+        <w:ind w:firstLineChars="100" w:firstLine="210"/>
+      </w:pPr>
+    </w:p>
+    <w:p>
+      <w:pPr>
+        <w:ind w:firstLineChars="100" w:firstLine="210"/>
+      </w:pPr>
+    </w:p>
+    <w:p>
+      <w:pPr>
+        <w:ind w:firstLineChars="100" w:firstLine="210"/>
+      </w:pPr>
+    </w:p>
+    <w:p>
+      <w:pPr>
+        <w:ind w:firstLineChars="100" w:firstLine="210"/>
+      </w:pPr>
+    </w:p>
+    <w:p>
+      <w:pPr>
+        <w:ind w:firstLineChars="100" w:firstLine="210"/>
+      </w:pPr>
+    </w:p>
+    <w:p>
+      <w:pPr>
+        <w:ind w:firstLineChars="100" w:firstLine="210"/>
+      </w:pPr>
+    </w:p>
+    <w:p>
+      <w:pPr>
+        <w:ind w:firstLineChars="100" w:firstLine="210"/>
+      </w:pPr>
+    </w:p>
+    <w:p>
+      <w:pPr>
+        <w:ind w:firstLineChars="100" w:firstLine="210"/>
+      </w:pPr>
+    </w:p>
+    <w:p>
+      <w:pPr>
+        <w:ind w:firstLineChars="100" w:firstLine="210"/>
+      </w:pPr>
+    </w:p>
+    <w:p>
+      <w:pPr>
+        <w:ind w:firstLineChars="100" w:firstLine="210"/>
         <w:rPr>
           <w:rFonts w:hint="eastAsia"/>
         </w:rPr>
@@ -180,7 +238,6 @@
           <w:rFonts w:asciiTheme="majorEastAsia" w:eastAsiaTheme="majorEastAsia" w:hAnsiTheme="majorEastAsia" w:hint="eastAsia"/>
           <w:sz w:val="28"/>
         </w:rPr>
-        <w:lastRenderedPageBreak/>
         <w:t>鹿児島の農業・水産・畜産および鹿児島の将来について自分が貢献できること</w:t>
       </w:r>
       <w:r>
@@ -312,6 +369,44 @@
     </w:sectPr>
   </w:body>
 </w:document>
+</file>
+
+<file path=word/endnotes.xml><?xml version="1.0" encoding="utf-8"?>
+<w:endnotes xmlns:wpc="http://schemas.microsoft.com/office/word/2010/wordprocessingCanvas" xmlns:mc="http://schemas.openxmlformats.org/markup-compatibility/2006" xmlns:o="urn:schemas-microsoft-com:office:office" xmlns:r="http://schemas.openxmlformats.org/officeDocument/2006/relationships" xmlns:m="http://schemas.openxmlformats.org/officeDocument/2006/math" xmlns:v="urn:schemas-microsoft-com:vml" xmlns:wp14="http://schemas.microsoft.com/office/word/2010/wordprocessingDrawing" xmlns:wp="http://schemas.openxmlformats.org/drawingml/2006/wordprocessingDrawing" xmlns:w10="urn:schemas-microsoft-com:office:word" xmlns:w="http://schemas.openxmlformats.org/wordprocessingml/2006/main" xmlns:w14="http://schemas.microsoft.com/office/word/2010/wordml" xmlns:w15="http://schemas.microsoft.com/office/word/2012/wordml" xmlns:wpg="http://schemas.microsoft.com/office/word/2010/wordprocessingGroup" xmlns:wpi="http://schemas.microsoft.com/office/word/2010/wordprocessingInk" xmlns:wne="http://schemas.microsoft.com/office/word/2006/wordml" xmlns:wps="http://schemas.microsoft.com/office/word/2010/wordprocessingShape" mc:Ignorable="w14 w15 wp14">
+  <w:endnote w:type="separator" w:id="-1">
+    <w:p>
+      <w:r>
+        <w:separator/>
+      </w:r>
+    </w:p>
+  </w:endnote>
+  <w:endnote w:type="continuationSeparator" w:id="0">
+    <w:p>
+      <w:r>
+        <w:continuationSeparator/>
+      </w:r>
+    </w:p>
+  </w:endnote>
+</w:endnotes>
+</file>
+
+<file path=word/footnotes.xml><?xml version="1.0" encoding="utf-8"?>
+<w:footnotes xmlns:wpc="http://schemas.microsoft.com/office/word/2010/wordprocessingCanvas" xmlns:mc="http://schemas.openxmlformats.org/markup-compatibility/2006" xmlns:o="urn:schemas-microsoft-com:office:office" xmlns:r="http://schemas.openxmlformats.org/officeDocument/2006/relationships" xmlns:m="http://schemas.openxmlformats.org/officeDocument/2006/math" xmlns:v="urn:schemas-microsoft-com:vml" xmlns:wp14="http://schemas.microsoft.com/office/word/2010/wordprocessingDrawing" xmlns:wp="http://schemas.openxmlformats.org/drawingml/2006/wordprocessingDrawing" xmlns:w10="urn:schemas-microsoft-com:office:word" xmlns:w="http://schemas.openxmlformats.org/wordprocessingml/2006/main" xmlns:w14="http://schemas.microsoft.com/office/word/2010/wordml" xmlns:w15="http://schemas.microsoft.com/office/word/2012/wordml" xmlns:wpg="http://schemas.microsoft.com/office/word/2010/wordprocessingGroup" xmlns:wpi="http://schemas.microsoft.com/office/word/2010/wordprocessingInk" xmlns:wne="http://schemas.microsoft.com/office/word/2006/wordml" xmlns:wps="http://schemas.microsoft.com/office/word/2010/wordprocessingShape" mc:Ignorable="w14 w15 wp14">
+  <w:footnote w:type="separator" w:id="-1">
+    <w:p>
+      <w:r>
+        <w:separator/>
+      </w:r>
+    </w:p>
+  </w:footnote>
+  <w:footnote w:type="continuationSeparator" w:id="0">
+    <w:p>
+      <w:r>
+        <w:continuationSeparator/>
+      </w:r>
+    </w:p>
+  </w:footnote>
+</w:footnotes>
 </file>
 
 <file path=word/styles.xml><?xml version="1.0" encoding="utf-8"?>
@@ -736,6 +831,50 @@
     <w:semiHidden/>
     <w:unhideWhenUsed/>
   </w:style>
+  <w:style w:type="paragraph" w:styleId="a3">
+    <w:name w:val="header"/>
+    <w:basedOn w:val="a"/>
+    <w:link w:val="a4"/>
+    <w:uiPriority w:val="99"/>
+    <w:unhideWhenUsed/>
+    <w:rsid w:val="00334886"/>
+    <w:pPr>
+      <w:tabs>
+        <w:tab w:val="center" w:pos="4252"/>
+        <w:tab w:val="right" w:pos="8504"/>
+      </w:tabs>
+      <w:snapToGrid w:val="0"/>
+    </w:pPr>
+  </w:style>
+  <w:style w:type="character" w:customStyle="1" w:styleId="a4">
+    <w:name w:val="ヘッダー (文字)"/>
+    <w:basedOn w:val="a0"/>
+    <w:link w:val="a3"/>
+    <w:uiPriority w:val="99"/>
+    <w:rsid w:val="00334886"/>
+  </w:style>
+  <w:style w:type="paragraph" w:styleId="a5">
+    <w:name w:val="footer"/>
+    <w:basedOn w:val="a"/>
+    <w:link w:val="a6"/>
+    <w:uiPriority w:val="99"/>
+    <w:unhideWhenUsed/>
+    <w:rsid w:val="00334886"/>
+    <w:pPr>
+      <w:tabs>
+        <w:tab w:val="center" w:pos="4252"/>
+        <w:tab w:val="right" w:pos="8504"/>
+      </w:tabs>
+      <w:snapToGrid w:val="0"/>
+    </w:pPr>
+  </w:style>
+  <w:style w:type="character" w:customStyle="1" w:styleId="a6">
+    <w:name w:val="フッター (文字)"/>
+    <w:basedOn w:val="a0"/>
+    <w:link w:val="a5"/>
+    <w:uiPriority w:val="99"/>
+    <w:rsid w:val="00334886"/>
+  </w:style>
 </w:styles>
 </file>
 

</xml_diff>